<commit_message>
Updated assessment word document.
</commit_message>
<xml_diff>
--- a/AG-IoT-Prj.docx
+++ b/AG-IoT-Prj.docx
@@ -1738,9 +1738,9 @@
         <w:tblLook w:val="04A0" w:firstRow="1" w:lastRow="0" w:firstColumn="1" w:lastColumn="0" w:noHBand="0" w:noVBand="1"/>
       </w:tblPr>
       <w:tblGrid>
-        <w:gridCol w:w="1221"/>
-        <w:gridCol w:w="2052"/>
-        <w:gridCol w:w="4811"/>
+        <w:gridCol w:w="1500"/>
+        <w:gridCol w:w="3087"/>
+        <w:gridCol w:w="3497"/>
       </w:tblGrid>
       <w:tr>
         <w:trPr>
@@ -1901,6 +1901,15 @@
                 <w:color w:val="000000"/>
               </w:rPr>
             </w:pPr>
+            <w:r>
+              <w:rPr>
+                <w:rFonts w:ascii="Helvetica Neue" w:hAnsi="Helvetica Neue"/>
+                <w:b/>
+                <w:bCs/>
+                <w:color w:val="000000"/>
+              </w:rPr>
+              <w:t>24/09/2023</w:t>
+            </w:r>
           </w:p>
         </w:tc>
         <w:tc>
@@ -1930,6 +1939,13 @@
                 <w:szCs w:val="20"/>
               </w:rPr>
             </w:pPr>
+            <w:r>
+              <w:rPr>
+                <w:sz w:val="20"/>
+                <w:szCs w:val="20"/>
+              </w:rPr>
+              <w:t>As a driver, I want to know the number of available parking spots in a parking lot so that I can quickly find a spot to park my car.</w:t>
+            </w:r>
           </w:p>
         </w:tc>
         <w:tc>
@@ -1959,6 +1975,160 @@
                 <w:szCs w:val="20"/>
               </w:rPr>
             </w:pPr>
+            <w:r>
+              <w:rPr>
+                <w:sz w:val="20"/>
+                <w:szCs w:val="20"/>
+              </w:rPr>
+              <w:t xml:space="preserve">Created </w:t>
+            </w:r>
+            <w:proofErr w:type="spellStart"/>
+            <w:proofErr w:type="gramStart"/>
+            <w:r>
+              <w:rPr>
+                <w:sz w:val="20"/>
+                <w:szCs w:val="20"/>
+              </w:rPr>
+              <w:t>CarParkDisplay</w:t>
+            </w:r>
+            <w:proofErr w:type="spellEnd"/>
+            <w:r>
+              <w:rPr>
+                <w:sz w:val="20"/>
+                <w:szCs w:val="20"/>
+              </w:rPr>
+              <w:t xml:space="preserve">  class</w:t>
+            </w:r>
+            <w:proofErr w:type="gramEnd"/>
+            <w:r>
+              <w:rPr>
+                <w:sz w:val="20"/>
+                <w:szCs w:val="20"/>
+              </w:rPr>
+              <w:t xml:space="preserve"> </w:t>
+            </w:r>
+            <w:r>
+              <w:rPr>
+                <w:sz w:val="20"/>
+                <w:szCs w:val="20"/>
+              </w:rPr>
+              <w:t>with</w:t>
+            </w:r>
+            <w:r>
+              <w:rPr>
+                <w:sz w:val="20"/>
+                <w:szCs w:val="20"/>
+              </w:rPr>
+              <w:t xml:space="preserve"> a field called “</w:t>
+            </w:r>
+            <w:r>
+              <w:rPr>
+                <w:sz w:val="20"/>
+                <w:szCs w:val="20"/>
+              </w:rPr>
+              <w:t>A</w:t>
+            </w:r>
+            <w:r>
+              <w:rPr>
+                <w:sz w:val="20"/>
+                <w:szCs w:val="20"/>
+              </w:rPr>
+              <w:t xml:space="preserve">vailable  bays“. </w:t>
+            </w:r>
+          </w:p>
+          <w:p>
+            <w:pPr>
+              <w:spacing w:before="150" w:after="225"/>
+              <w:rPr>
+                <w:sz w:val="20"/>
+                <w:szCs w:val="20"/>
+              </w:rPr>
+            </w:pPr>
+            <w:r>
+              <w:rPr>
+                <w:sz w:val="20"/>
+                <w:szCs w:val="20"/>
+              </w:rPr>
+              <w:t>That value is received via MQTT protocol</w:t>
+            </w:r>
+            <w:r>
+              <w:rPr>
+                <w:sz w:val="20"/>
+                <w:szCs w:val="20"/>
+              </w:rPr>
+              <w:t xml:space="preserve"> from the </w:t>
+            </w:r>
+            <w:proofErr w:type="spellStart"/>
+            <w:r>
+              <w:rPr>
+                <w:sz w:val="20"/>
+                <w:szCs w:val="20"/>
+              </w:rPr>
+              <w:t>CarDetector</w:t>
+            </w:r>
+            <w:proofErr w:type="spellEnd"/>
+            <w:r>
+              <w:rPr>
+                <w:sz w:val="20"/>
+                <w:szCs w:val="20"/>
+              </w:rPr>
+              <w:t xml:space="preserve"> object</w:t>
+            </w:r>
+            <w:r>
+              <w:rPr>
+                <w:sz w:val="20"/>
+                <w:szCs w:val="20"/>
+              </w:rPr>
+              <w:t xml:space="preserve">. </w:t>
+            </w:r>
+          </w:p>
+          <w:p>
+            <w:pPr>
+              <w:spacing w:before="150" w:after="225"/>
+              <w:rPr>
+                <w:sz w:val="20"/>
+                <w:szCs w:val="20"/>
+              </w:rPr>
+            </w:pPr>
+            <w:proofErr w:type="spellStart"/>
+            <w:r>
+              <w:rPr>
+                <w:sz w:val="20"/>
+                <w:szCs w:val="20"/>
+              </w:rPr>
+              <w:t>on_</w:t>
+            </w:r>
+            <w:proofErr w:type="gramStart"/>
+            <w:r>
+              <w:rPr>
+                <w:sz w:val="20"/>
+                <w:szCs w:val="20"/>
+              </w:rPr>
+              <w:t>message</w:t>
+            </w:r>
+            <w:proofErr w:type="spellEnd"/>
+            <w:r>
+              <w:rPr>
+                <w:sz w:val="20"/>
+                <w:szCs w:val="20"/>
+              </w:rPr>
+              <w:t>(</w:t>
+            </w:r>
+            <w:proofErr w:type="gramEnd"/>
+            <w:r>
+              <w:rPr>
+                <w:sz w:val="20"/>
+                <w:szCs w:val="20"/>
+              </w:rPr>
+              <w:t>)</w:t>
+            </w:r>
+            <w:r>
+              <w:rPr>
+                <w:sz w:val="20"/>
+                <w:szCs w:val="20"/>
+              </w:rPr>
+              <w:t xml:space="preserve"> method processes the incoming car and outgoing car events and updates the available bays value on the display (GUI window) accordingly.</w:t>
+            </w:r>
           </w:p>
         </w:tc>
       </w:tr>
@@ -1990,6 +2160,15 @@
                 <w:szCs w:val="20"/>
               </w:rPr>
             </w:pPr>
+            <w:r>
+              <w:rPr>
+                <w:rFonts w:ascii="Helvetica Neue" w:hAnsi="Helvetica Neue"/>
+                <w:b/>
+                <w:bCs/>
+                <w:color w:val="000000"/>
+              </w:rPr>
+              <w:t>24/09/2023</w:t>
+            </w:r>
           </w:p>
         </w:tc>
         <w:tc>
@@ -2019,6 +2198,13 @@
                 <w:szCs w:val="20"/>
               </w:rPr>
             </w:pPr>
+            <w:r>
+              <w:rPr>
+                <w:sz w:val="20"/>
+                <w:szCs w:val="20"/>
+              </w:rPr>
+              <w:t>As a driver, I want to see the current temperature and time while checking for parking availability so that I can plan my activities accordingly.</w:t>
+            </w:r>
           </w:p>
         </w:tc>
         <w:tc>
@@ -2040,6 +2226,424 @@
             <w:vAlign w:val="center"/>
             <w:hideMark/>
           </w:tcPr>
+          <w:p>
+            <w:pPr>
+              <w:spacing w:before="150" w:after="225"/>
+              <w:rPr>
+                <w:sz w:val="20"/>
+                <w:szCs w:val="20"/>
+              </w:rPr>
+            </w:pPr>
+            <w:proofErr w:type="spellStart"/>
+            <w:proofErr w:type="gramStart"/>
+            <w:r>
+              <w:rPr>
+                <w:sz w:val="20"/>
+                <w:szCs w:val="20"/>
+              </w:rPr>
+              <w:t>CarParkDisplay</w:t>
+            </w:r>
+            <w:proofErr w:type="spellEnd"/>
+            <w:r>
+              <w:rPr>
+                <w:sz w:val="20"/>
+                <w:szCs w:val="20"/>
+              </w:rPr>
+              <w:t xml:space="preserve">  class</w:t>
+            </w:r>
+            <w:proofErr w:type="gramEnd"/>
+            <w:r>
+              <w:rPr>
+                <w:sz w:val="20"/>
+                <w:szCs w:val="20"/>
+              </w:rPr>
+              <w:t xml:space="preserve"> </w:t>
+            </w:r>
+            <w:r>
+              <w:rPr>
+                <w:sz w:val="20"/>
+                <w:szCs w:val="20"/>
+              </w:rPr>
+              <w:t>has</w:t>
+            </w:r>
+            <w:r>
+              <w:rPr>
+                <w:sz w:val="20"/>
+                <w:szCs w:val="20"/>
+              </w:rPr>
+              <w:t xml:space="preserve"> field</w:t>
+            </w:r>
+            <w:r>
+              <w:rPr>
+                <w:sz w:val="20"/>
+                <w:szCs w:val="20"/>
+              </w:rPr>
+              <w:t>s</w:t>
+            </w:r>
+            <w:r>
+              <w:rPr>
+                <w:sz w:val="20"/>
+                <w:szCs w:val="20"/>
+              </w:rPr>
+              <w:t xml:space="preserve"> called “</w:t>
+            </w:r>
+            <w:r>
+              <w:rPr>
+                <w:sz w:val="20"/>
+                <w:szCs w:val="20"/>
+              </w:rPr>
+              <w:t>Temperature</w:t>
+            </w:r>
+            <w:r>
+              <w:rPr>
+                <w:sz w:val="20"/>
+                <w:szCs w:val="20"/>
+              </w:rPr>
+              <w:t>“</w:t>
+            </w:r>
+            <w:r>
+              <w:rPr>
+                <w:sz w:val="20"/>
+                <w:szCs w:val="20"/>
+              </w:rPr>
+              <w:t xml:space="preserve"> and “Time”</w:t>
+            </w:r>
+            <w:r>
+              <w:rPr>
+                <w:sz w:val="20"/>
+                <w:szCs w:val="20"/>
+              </w:rPr>
+              <w:t>.</w:t>
+            </w:r>
+          </w:p>
+          <w:p>
+            <w:pPr>
+              <w:spacing w:before="150" w:after="225"/>
+              <w:rPr>
+                <w:sz w:val="20"/>
+                <w:szCs w:val="20"/>
+              </w:rPr>
+            </w:pPr>
+            <w:r>
+              <w:rPr>
+                <w:sz w:val="20"/>
+                <w:szCs w:val="20"/>
+              </w:rPr>
+              <w:t>Th</w:t>
+            </w:r>
+            <w:r>
+              <w:rPr>
+                <w:sz w:val="20"/>
+                <w:szCs w:val="20"/>
+              </w:rPr>
+              <w:t>e temperature</w:t>
+            </w:r>
+            <w:r>
+              <w:rPr>
+                <w:sz w:val="20"/>
+                <w:szCs w:val="20"/>
+              </w:rPr>
+              <w:t xml:space="preserve"> value is received via MQTT protocol from the </w:t>
+            </w:r>
+            <w:proofErr w:type="spellStart"/>
+            <w:r>
+              <w:rPr>
+                <w:sz w:val="20"/>
+                <w:szCs w:val="20"/>
+              </w:rPr>
+              <w:t>CarDetector</w:t>
+            </w:r>
+            <w:proofErr w:type="spellEnd"/>
+            <w:r>
+              <w:rPr>
+                <w:sz w:val="20"/>
+                <w:szCs w:val="20"/>
+              </w:rPr>
+              <w:t xml:space="preserve"> object. </w:t>
+            </w:r>
+          </w:p>
+          <w:p>
+            <w:pPr>
+              <w:spacing w:before="150" w:after="225"/>
+              <w:rPr>
+                <w:sz w:val="20"/>
+                <w:szCs w:val="20"/>
+              </w:rPr>
+            </w:pPr>
+            <w:proofErr w:type="spellStart"/>
+            <w:r>
+              <w:rPr>
+                <w:sz w:val="20"/>
+                <w:szCs w:val="20"/>
+              </w:rPr>
+              <w:t>on_</w:t>
+            </w:r>
+            <w:proofErr w:type="gramStart"/>
+            <w:r>
+              <w:rPr>
+                <w:sz w:val="20"/>
+                <w:szCs w:val="20"/>
+              </w:rPr>
+              <w:t>message</w:t>
+            </w:r>
+            <w:proofErr w:type="spellEnd"/>
+            <w:r>
+              <w:rPr>
+                <w:sz w:val="20"/>
+                <w:szCs w:val="20"/>
+              </w:rPr>
+              <w:t>(</w:t>
+            </w:r>
+            <w:proofErr w:type="gramEnd"/>
+            <w:r>
+              <w:rPr>
+                <w:sz w:val="20"/>
+                <w:szCs w:val="20"/>
+              </w:rPr>
+              <w:t xml:space="preserve">) method processes the </w:t>
+            </w:r>
+            <w:r>
+              <w:rPr>
+                <w:sz w:val="20"/>
+                <w:szCs w:val="20"/>
+              </w:rPr>
+              <w:t>temperature values</w:t>
+            </w:r>
+            <w:r>
+              <w:rPr>
+                <w:sz w:val="20"/>
+                <w:szCs w:val="20"/>
+              </w:rPr>
+              <w:t xml:space="preserve"> and updates the value on the display (GUI window) accordingly.</w:t>
+            </w:r>
+            <w:r>
+              <w:rPr>
+                <w:sz w:val="20"/>
+                <w:szCs w:val="20"/>
+              </w:rPr>
+              <w:t xml:space="preserve"> Time is displayed as per system time.</w:t>
+            </w:r>
+          </w:p>
+          <w:p>
+            <w:pPr>
+              <w:spacing w:before="150" w:after="225"/>
+              <w:rPr>
+                <w:sz w:val="20"/>
+                <w:szCs w:val="20"/>
+              </w:rPr>
+            </w:pPr>
+          </w:p>
+        </w:tc>
+      </w:tr>
+      <w:tr>
+        <w:tc>
+          <w:tcPr>
+            <w:tcW w:w="0" w:type="auto"/>
+            <w:tcBorders>
+              <w:top w:val="single" w:sz="6" w:space="0" w:color="D6D6D6"/>
+              <w:left w:val="single" w:sz="6" w:space="0" w:color="D6D6D6"/>
+              <w:bottom w:val="single" w:sz="6" w:space="0" w:color="D6D6D6"/>
+              <w:right w:val="single" w:sz="6" w:space="0" w:color="D6D6D6"/>
+            </w:tcBorders>
+            <w:shd w:val="clear" w:color="auto" w:fill="FFFFFF"/>
+            <w:tcMar>
+              <w:top w:w="90" w:type="dxa"/>
+              <w:left w:w="195" w:type="dxa"/>
+              <w:bottom w:w="90" w:type="dxa"/>
+              <w:right w:w="195" w:type="dxa"/>
+            </w:tcMar>
+            <w:vAlign w:val="center"/>
+          </w:tcPr>
+          <w:p>
+            <w:pPr>
+              <w:spacing w:before="150" w:after="225"/>
+              <w:rPr>
+                <w:sz w:val="20"/>
+                <w:szCs w:val="20"/>
+              </w:rPr>
+            </w:pPr>
+            <w:r>
+              <w:rPr>
+                <w:rFonts w:ascii="Helvetica Neue" w:hAnsi="Helvetica Neue"/>
+                <w:b/>
+                <w:bCs/>
+                <w:color w:val="000000"/>
+              </w:rPr>
+              <w:t>24/09/2023</w:t>
+            </w:r>
+          </w:p>
+        </w:tc>
+        <w:tc>
+          <w:tcPr>
+            <w:tcW w:w="0" w:type="auto"/>
+            <w:tcBorders>
+              <w:top w:val="single" w:sz="6" w:space="0" w:color="D6D6D6"/>
+              <w:left w:val="single" w:sz="6" w:space="0" w:color="D6D6D6"/>
+              <w:bottom w:val="single" w:sz="6" w:space="0" w:color="D6D6D6"/>
+              <w:right w:val="single" w:sz="6" w:space="0" w:color="D6D6D6"/>
+            </w:tcBorders>
+            <w:shd w:val="clear" w:color="auto" w:fill="FFFFFF"/>
+            <w:tcMar>
+              <w:top w:w="90" w:type="dxa"/>
+              <w:left w:w="195" w:type="dxa"/>
+              <w:bottom w:w="90" w:type="dxa"/>
+              <w:right w:w="195" w:type="dxa"/>
+            </w:tcMar>
+            <w:vAlign w:val="center"/>
+          </w:tcPr>
+          <w:p>
+            <w:pPr>
+              <w:spacing w:before="150" w:after="225"/>
+              <w:rPr>
+                <w:sz w:val="20"/>
+                <w:szCs w:val="20"/>
+              </w:rPr>
+            </w:pPr>
+            <w:r>
+              <w:rPr>
+                <w:sz w:val="20"/>
+                <w:szCs w:val="20"/>
+              </w:rPr>
+              <w:t>As a parking lot manager, I want to track cars entering and leaving the parking lot in real-time so that I can manage parking resources effectively.</w:t>
+            </w:r>
+          </w:p>
+        </w:tc>
+        <w:tc>
+          <w:tcPr>
+            <w:tcW w:w="0" w:type="auto"/>
+            <w:tcBorders>
+              <w:top w:val="single" w:sz="6" w:space="0" w:color="D6D6D6"/>
+              <w:left w:val="single" w:sz="6" w:space="0" w:color="D6D6D6"/>
+              <w:bottom w:val="single" w:sz="6" w:space="0" w:color="D6D6D6"/>
+              <w:right w:val="single" w:sz="6" w:space="0" w:color="D6D6D6"/>
+            </w:tcBorders>
+            <w:shd w:val="clear" w:color="auto" w:fill="FFFFFF"/>
+            <w:tcMar>
+              <w:top w:w="90" w:type="dxa"/>
+              <w:left w:w="195" w:type="dxa"/>
+              <w:bottom w:w="90" w:type="dxa"/>
+              <w:right w:w="195" w:type="dxa"/>
+            </w:tcMar>
+            <w:vAlign w:val="center"/>
+          </w:tcPr>
+          <w:p>
+            <w:pPr>
+              <w:spacing w:before="150" w:after="225"/>
+              <w:rPr>
+                <w:sz w:val="20"/>
+                <w:szCs w:val="20"/>
+              </w:rPr>
+            </w:pPr>
+            <w:proofErr w:type="spellStart"/>
+            <w:proofErr w:type="gramStart"/>
+            <w:r>
+              <w:rPr>
+                <w:sz w:val="20"/>
+                <w:szCs w:val="20"/>
+              </w:rPr>
+              <w:t>CarParkDisplay</w:t>
+            </w:r>
+            <w:proofErr w:type="spellEnd"/>
+            <w:r>
+              <w:rPr>
+                <w:sz w:val="20"/>
+                <w:szCs w:val="20"/>
+              </w:rPr>
+              <w:t xml:space="preserve">  class</w:t>
+            </w:r>
+            <w:proofErr w:type="gramEnd"/>
+            <w:r>
+              <w:rPr>
+                <w:sz w:val="20"/>
+                <w:szCs w:val="20"/>
+              </w:rPr>
+              <w:t xml:space="preserve"> has field called “</w:t>
+            </w:r>
+            <w:r>
+              <w:rPr>
+                <w:sz w:val="20"/>
+                <w:szCs w:val="20"/>
+              </w:rPr>
+              <w:t>Updated at</w:t>
+            </w:r>
+            <w:r>
+              <w:rPr>
+                <w:sz w:val="20"/>
+                <w:szCs w:val="20"/>
+              </w:rPr>
+              <w:t xml:space="preserve">“ </w:t>
+            </w:r>
+            <w:r>
+              <w:rPr>
+                <w:sz w:val="20"/>
+                <w:szCs w:val="20"/>
+              </w:rPr>
+              <w:t>that shows the time stamp of the latest event (incoming car/outgoing car) received via MQTT protocol</w:t>
+            </w:r>
+            <w:r>
+              <w:rPr>
+                <w:sz w:val="20"/>
+                <w:szCs w:val="20"/>
+              </w:rPr>
+              <w:t>.</w:t>
+            </w:r>
+          </w:p>
+          <w:p>
+            <w:pPr>
+              <w:spacing w:before="150" w:after="225"/>
+              <w:rPr>
+                <w:sz w:val="20"/>
+                <w:szCs w:val="20"/>
+              </w:rPr>
+            </w:pPr>
+            <w:proofErr w:type="spellStart"/>
+            <w:r>
+              <w:rPr>
+                <w:sz w:val="20"/>
+                <w:szCs w:val="20"/>
+              </w:rPr>
+              <w:lastRenderedPageBreak/>
+              <w:t>on_</w:t>
+            </w:r>
+            <w:proofErr w:type="gramStart"/>
+            <w:r>
+              <w:rPr>
+                <w:sz w:val="20"/>
+                <w:szCs w:val="20"/>
+              </w:rPr>
+              <w:t>message</w:t>
+            </w:r>
+            <w:proofErr w:type="spellEnd"/>
+            <w:r>
+              <w:rPr>
+                <w:sz w:val="20"/>
+                <w:szCs w:val="20"/>
+              </w:rPr>
+              <w:t>(</w:t>
+            </w:r>
+            <w:proofErr w:type="gramEnd"/>
+            <w:r>
+              <w:rPr>
+                <w:sz w:val="20"/>
+                <w:szCs w:val="20"/>
+              </w:rPr>
+              <w:t xml:space="preserve">) method processes the </w:t>
+            </w:r>
+            <w:r>
+              <w:rPr>
+                <w:sz w:val="20"/>
+                <w:szCs w:val="20"/>
+              </w:rPr>
+              <w:t>time stamp</w:t>
+            </w:r>
+            <w:r>
+              <w:rPr>
+                <w:sz w:val="20"/>
+                <w:szCs w:val="20"/>
+              </w:rPr>
+              <w:t xml:space="preserve"> value and updates the value on the display (GUI window) accordingly.</w:t>
+            </w:r>
+          </w:p>
           <w:p>
             <w:pPr>
               <w:spacing w:before="150" w:after="225"/>
@@ -2205,9 +2809,9 @@
         <w:tblLook w:val="04A0" w:firstRow="1" w:lastRow="0" w:firstColumn="1" w:lastColumn="0" w:noHBand="0" w:noVBand="1"/>
       </w:tblPr>
       <w:tblGrid>
-        <w:gridCol w:w="860"/>
-        <w:gridCol w:w="2101"/>
-        <w:gridCol w:w="5123"/>
+        <w:gridCol w:w="1500"/>
+        <w:gridCol w:w="1478"/>
+        <w:gridCol w:w="5850"/>
       </w:tblGrid>
       <w:tr>
         <w:trPr>
@@ -2368,6 +2972,15 @@
                 <w:color w:val="000000"/>
               </w:rPr>
             </w:pPr>
+            <w:r>
+              <w:rPr>
+                <w:rFonts w:ascii="Helvetica Neue" w:hAnsi="Helvetica Neue"/>
+                <w:b/>
+                <w:bCs/>
+                <w:color w:val="000000"/>
+              </w:rPr>
+              <w:t>25/09/2023</w:t>
+            </w:r>
           </w:p>
         </w:tc>
         <w:tc>
@@ -2397,6 +3010,13 @@
                 <w:szCs w:val="20"/>
               </w:rPr>
             </w:pPr>
+            <w:r>
+              <w:rPr>
+                <w:sz w:val="20"/>
+                <w:szCs w:val="20"/>
+              </w:rPr>
+              <w:t>PyCharm debugger</w:t>
+            </w:r>
           </w:p>
         </w:tc>
         <w:tc>
@@ -2426,6 +3046,267 @@
                 <w:szCs w:val="20"/>
               </w:rPr>
             </w:pPr>
+            <w:r>
+              <w:rPr>
+                <w:sz w:val="20"/>
+                <w:szCs w:val="20"/>
+              </w:rPr>
+              <w:t xml:space="preserve">Car park display window ticks </w:t>
+            </w:r>
+            <w:r>
+              <w:rPr>
+                <w:sz w:val="20"/>
+                <w:szCs w:val="20"/>
+              </w:rPr>
+              <w:t xml:space="preserve">time </w:t>
+            </w:r>
+            <w:r>
+              <w:rPr>
+                <w:sz w:val="20"/>
+                <w:szCs w:val="20"/>
+              </w:rPr>
+              <w:t>every second.</w:t>
+            </w:r>
+          </w:p>
+          <w:p>
+            <w:pPr>
+              <w:spacing w:before="150" w:after="225"/>
+              <w:rPr>
+                <w:sz w:val="20"/>
+                <w:szCs w:val="20"/>
+              </w:rPr>
+            </w:pPr>
+            <w:r>
+              <w:rPr>
+                <w:sz w:val="20"/>
+                <w:szCs w:val="20"/>
+              </w:rPr>
+              <w:t xml:space="preserve">Expected behaviour: ticks one second only </w:t>
+            </w:r>
+            <w:r>
+              <w:rPr>
+                <w:sz w:val="20"/>
+                <w:szCs w:val="20"/>
+              </w:rPr>
+              <w:t>after</w:t>
+            </w:r>
+            <w:r>
+              <w:rPr>
+                <w:sz w:val="20"/>
+                <w:szCs w:val="20"/>
+              </w:rPr>
+              <w:t xml:space="preserve"> the </w:t>
+            </w:r>
+            <w:r>
+              <w:rPr>
+                <w:sz w:val="20"/>
+                <w:szCs w:val="20"/>
+              </w:rPr>
+              <w:t>initializing.</w:t>
+            </w:r>
+          </w:p>
+          <w:p>
+            <w:pPr>
+              <w:spacing w:before="150" w:after="225"/>
+              <w:rPr>
+                <w:sz w:val="20"/>
+                <w:szCs w:val="20"/>
+              </w:rPr>
+            </w:pPr>
+            <w:r>
+              <w:rPr>
+                <w:sz w:val="20"/>
+                <w:szCs w:val="20"/>
+              </w:rPr>
+              <w:t>Steps to resolve:</w:t>
+            </w:r>
+          </w:p>
+          <w:p>
+            <w:pPr>
+              <w:spacing w:before="150" w:after="225"/>
+              <w:rPr>
+                <w:sz w:val="20"/>
+                <w:szCs w:val="20"/>
+              </w:rPr>
+            </w:pPr>
+            <w:r>
+              <w:rPr>
+                <w:sz w:val="20"/>
+                <w:szCs w:val="20"/>
+              </w:rPr>
+              <w:t>set a breakpoint on line 30 to check if the execution ever gets inside the "if" statement block.</w:t>
+            </w:r>
+          </w:p>
+          <w:p>
+            <w:pPr>
+              <w:spacing w:before="150" w:after="225"/>
+              <w:rPr>
+                <w:sz w:val="20"/>
+                <w:szCs w:val="20"/>
+              </w:rPr>
+            </w:pPr>
+            <w:r>
+              <w:rPr>
+                <w:noProof/>
+              </w:rPr>
+              <w:drawing>
+                <wp:inline distT="0" distB="0" distL="0" distR="0" wp14:anchorId="3D2779B4" wp14:editId="5F300C31">
+                  <wp:extent cx="3460010" cy="1458399"/>
+                  <wp:effectExtent l="0" t="0" r="7620" b="8890"/>
+                  <wp:docPr id="491564004" name="Picture 1"/>
+                  <wp:cNvGraphicFramePr>
+                    <a:graphicFrameLocks xmlns:a="http://schemas.openxmlformats.org/drawingml/2006/main" noChangeAspect="1"/>
+                  </wp:cNvGraphicFramePr>
+                  <a:graphic xmlns:a="http://schemas.openxmlformats.org/drawingml/2006/main">
+                    <a:graphicData uri="http://schemas.openxmlformats.org/drawingml/2006/picture">
+                      <pic:pic xmlns:pic="http://schemas.openxmlformats.org/drawingml/2006/picture">
+                        <pic:nvPicPr>
+                          <pic:cNvPr id="491564004" name=""/>
+                          <pic:cNvPicPr/>
+                        </pic:nvPicPr>
+                        <pic:blipFill>
+                          <a:blip r:embed="rId14"/>
+                          <a:stretch>
+                            <a:fillRect/>
+                          </a:stretch>
+                        </pic:blipFill>
+                        <pic:spPr>
+                          <a:xfrm>
+                            <a:off x="0" y="0"/>
+                            <a:ext cx="3481865" cy="1467611"/>
+                          </a:xfrm>
+                          <a:prstGeom prst="rect">
+                            <a:avLst/>
+                          </a:prstGeom>
+                        </pic:spPr>
+                      </pic:pic>
+                    </a:graphicData>
+                  </a:graphic>
+                </wp:inline>
+              </w:drawing>
+            </w:r>
+          </w:p>
+          <w:p>
+            <w:pPr>
+              <w:spacing w:before="150" w:after="225"/>
+              <w:rPr>
+                <w:sz w:val="20"/>
+                <w:szCs w:val="20"/>
+              </w:rPr>
+            </w:pPr>
+            <w:r>
+              <w:rPr>
+                <w:sz w:val="20"/>
+                <w:szCs w:val="20"/>
+              </w:rPr>
+              <w:t>Ran debugging mode. T</w:t>
+            </w:r>
+            <w:r>
+              <w:rPr>
+                <w:sz w:val="20"/>
+                <w:szCs w:val="20"/>
+              </w:rPr>
+              <w:t>h</w:t>
+            </w:r>
+            <w:r>
+              <w:rPr>
+                <w:sz w:val="20"/>
+                <w:szCs w:val="20"/>
+              </w:rPr>
+              <w:t>e execution never stopped at the breakpoint.</w:t>
+            </w:r>
+          </w:p>
+          <w:p>
+            <w:pPr>
+              <w:spacing w:before="150" w:after="225"/>
+              <w:rPr>
+                <w:sz w:val="20"/>
+                <w:szCs w:val="20"/>
+              </w:rPr>
+            </w:pPr>
+          </w:p>
+          <w:p>
+            <w:pPr>
+              <w:spacing w:before="150" w:after="225"/>
+              <w:rPr>
+                <w:sz w:val="20"/>
+                <w:szCs w:val="20"/>
+              </w:rPr>
+            </w:pPr>
+            <w:r>
+              <w:rPr>
+                <w:sz w:val="20"/>
+                <w:szCs w:val="20"/>
+              </w:rPr>
+              <w:lastRenderedPageBreak/>
+              <w:t>Solution:</w:t>
+            </w:r>
+          </w:p>
+          <w:p>
+            <w:pPr>
+              <w:spacing w:before="150" w:after="225"/>
+              <w:rPr>
+                <w:sz w:val="20"/>
+                <w:szCs w:val="20"/>
+              </w:rPr>
+            </w:pPr>
+            <w:r>
+              <w:rPr>
+                <w:sz w:val="20"/>
+                <w:szCs w:val="20"/>
+              </w:rPr>
+              <w:t>placed "</w:t>
+            </w:r>
+            <w:proofErr w:type="spellStart"/>
+            <w:proofErr w:type="gramStart"/>
+            <w:r>
+              <w:rPr>
+                <w:sz w:val="20"/>
+                <w:szCs w:val="20"/>
+              </w:rPr>
+              <w:t>self.firstrun</w:t>
+            </w:r>
+            <w:proofErr w:type="spellEnd"/>
+            <w:proofErr w:type="gramEnd"/>
+            <w:r>
+              <w:rPr>
+                <w:sz w:val="20"/>
+                <w:szCs w:val="20"/>
+              </w:rPr>
+              <w:t xml:space="preserve"> = False" after the "if" statement</w:t>
+            </w:r>
+          </w:p>
+          <w:p>
+            <w:pPr>
+              <w:spacing w:before="150" w:after="225"/>
+              <w:rPr>
+                <w:sz w:val="20"/>
+                <w:szCs w:val="20"/>
+              </w:rPr>
+            </w:pPr>
+            <w:r>
+              <w:rPr>
+                <w:sz w:val="20"/>
+                <w:szCs w:val="20"/>
+              </w:rPr>
+              <w:t>While running the debug mode the execution has paused inside the "if" statement.</w:t>
+            </w:r>
+          </w:p>
+          <w:p>
+            <w:pPr>
+              <w:spacing w:before="150" w:after="225"/>
+              <w:rPr>
+                <w:sz w:val="20"/>
+                <w:szCs w:val="20"/>
+              </w:rPr>
+            </w:pPr>
+            <w:r>
+              <w:rPr>
+                <w:sz w:val="20"/>
+                <w:szCs w:val="20"/>
+              </w:rPr>
+              <w:t>Now car park display updates on receiving a message from the car detector.</w:t>
+            </w:r>
           </w:p>
         </w:tc>
       </w:tr>
@@ -2672,9 +3553,9 @@
         <w:tblLook w:val="04A0" w:firstRow="1" w:lastRow="0" w:firstColumn="1" w:lastColumn="0" w:noHBand="0" w:noVBand="1"/>
       </w:tblPr>
       <w:tblGrid>
-        <w:gridCol w:w="860"/>
-        <w:gridCol w:w="2226"/>
-        <w:gridCol w:w="4998"/>
+        <w:gridCol w:w="1500"/>
+        <w:gridCol w:w="2350"/>
+        <w:gridCol w:w="4234"/>
       </w:tblGrid>
       <w:tr>
         <w:trPr>
@@ -2835,6 +3716,15 @@
                 <w:color w:val="000000"/>
               </w:rPr>
             </w:pPr>
+            <w:r>
+              <w:rPr>
+                <w:rFonts w:ascii="Helvetica Neue" w:hAnsi="Helvetica Neue"/>
+                <w:b/>
+                <w:bCs/>
+                <w:color w:val="000000"/>
+              </w:rPr>
+              <w:t>26/09/2023</w:t>
+            </w:r>
           </w:p>
         </w:tc>
         <w:tc>
@@ -2864,6 +3754,27 @@
                 <w:szCs w:val="20"/>
               </w:rPr>
             </w:pPr>
+            <w:r>
+              <w:rPr>
+                <w:sz w:val="20"/>
+                <w:szCs w:val="20"/>
+              </w:rPr>
+              <w:t>Driver 2 story: “</w:t>
+            </w:r>
+            <w:r>
+              <w:rPr>
+                <w:sz w:val="20"/>
+                <w:szCs w:val="20"/>
+              </w:rPr>
+              <w:t>I want to see the current temperature and time</w:t>
+            </w:r>
+            <w:r>
+              <w:rPr>
+                <w:sz w:val="20"/>
+                <w:szCs w:val="20"/>
+              </w:rPr>
+              <w:t>”</w:t>
+            </w:r>
           </w:p>
         </w:tc>
         <w:tc>
@@ -2893,6 +3804,13 @@
                 <w:szCs w:val="20"/>
               </w:rPr>
             </w:pPr>
+            <w:r>
+              <w:rPr>
+                <w:sz w:val="20"/>
+                <w:szCs w:val="20"/>
+              </w:rPr>
+              <w:t>In addition to displaying the time stamp received via MQTT about the latest event the window has “time” field added that displays the current system time. The system time is not received via MQTT.</w:t>
+            </w:r>
           </w:p>
         </w:tc>
       </w:tr>
@@ -3081,7 +3999,6 @@
           <w:b/>
           <w:bCs/>
         </w:rPr>
-        <w:lastRenderedPageBreak/>
         <w:t>Instructions</w:t>
       </w:r>
       <w:r>
@@ -5291,8 +6208,8 @@
     </w:p>
     <w:p/>
     <w:sectPr>
-      <w:headerReference w:type="default" r:id="rId14"/>
-      <w:footerReference w:type="default" r:id="rId15"/>
+      <w:headerReference w:type="default" r:id="rId15"/>
+      <w:footerReference w:type="default" r:id="rId16"/>
       <w:pgSz w:w="11906" w:h="16838" w:code="9"/>
       <w:pgMar w:top="851" w:right="851" w:bottom="851" w:left="851" w:header="567" w:footer="342" w:gutter="0"/>
       <w:cols w:space="720"/>
@@ -5605,7 +6522,7 @@
               <w:sz w:val="16"/>
               <w:szCs w:val="16"/>
             </w:rPr>
-            <w:t>2023-04-30 17:43</w:t>
+            <w:t>2023-10-04 11:06</w:t>
           </w:r>
           <w:r>
             <w:rPr>
@@ -11858,57 +12775,6 @@
 </file>
 
 <file path=customXml/item1.xml><?xml version="1.0" encoding="utf-8"?>
-<p:properties xmlns:p="http://schemas.microsoft.com/office/2006/metadata/properties" xmlns:xsi="http://www.w3.org/2001/XMLSchema-instance" xmlns:pc="http://schemas.microsoft.com/office/infopath/2007/PartnerControls">
-  <documentManagement>
-    <FolderType xmlns="833ce3ab-d172-455c-9989-f10facae9784" xsi:nil="true"/>
-    <Students xmlns="833ce3ab-d172-455c-9989-f10facae9784">
-      <UserInfo>
-        <DisplayName/>
-        <AccountId xsi:nil="true"/>
-        <AccountType/>
-      </UserInfo>
-    </Students>
-    <TeamsChannelId xmlns="833ce3ab-d172-455c-9989-f10facae9784" xsi:nil="true"/>
-    <Student_Groups xmlns="833ce3ab-d172-455c-9989-f10facae9784">
-      <UserInfo>
-        <DisplayName/>
-        <AccountId xsi:nil="true"/>
-        <AccountType/>
-      </UserInfo>
-    </Student_Groups>
-    <Math_Settings xmlns="833ce3ab-d172-455c-9989-f10facae9784" xsi:nil="true"/>
-    <Is_Collaboration_Space_Locked xmlns="833ce3ab-d172-455c-9989-f10facae9784" xsi:nil="true"/>
-    <AppVersion xmlns="833ce3ab-d172-455c-9989-f10facae9784" xsi:nil="true"/>
-    <Owner xmlns="833ce3ab-d172-455c-9989-f10facae9784">
-      <UserInfo>
-        <DisplayName/>
-        <AccountId xsi:nil="true"/>
-        <AccountType/>
-      </UserInfo>
-    </Owner>
-    <Has_Teacher_Only_SectionGroup xmlns="833ce3ab-d172-455c-9989-f10facae9784" xsi:nil="true"/>
-    <NotebookType xmlns="833ce3ab-d172-455c-9989-f10facae9784" xsi:nil="true"/>
-    <Teachers xmlns="833ce3ab-d172-455c-9989-f10facae9784">
-      <UserInfo>
-        <DisplayName/>
-        <AccountId xsi:nil="true"/>
-        <AccountType/>
-      </UserInfo>
-    </Teachers>
-    <Templates xmlns="833ce3ab-d172-455c-9989-f10facae9784" xsi:nil="true"/>
-    <DefaultSectionNames xmlns="833ce3ab-d172-455c-9989-f10facae9784" xsi:nil="true"/>
-    <CultureName xmlns="833ce3ab-d172-455c-9989-f10facae9784" xsi:nil="true"/>
-    <Distribution_Groups xmlns="833ce3ab-d172-455c-9989-f10facae9784" xsi:nil="true"/>
-    <Self_Registration_Enabled xmlns="833ce3ab-d172-455c-9989-f10facae9784" xsi:nil="true"/>
-    <LMS_Mappings xmlns="833ce3ab-d172-455c-9989-f10facae9784" xsi:nil="true"/>
-    <Invited_Teachers xmlns="833ce3ab-d172-455c-9989-f10facae9784" xsi:nil="true"/>
-    <Invited_Students xmlns="833ce3ab-d172-455c-9989-f10facae9784" xsi:nil="true"/>
-    <IsNotebookLocked xmlns="833ce3ab-d172-455c-9989-f10facae9784" xsi:nil="true"/>
-  </documentManagement>
-</p:properties>
-</file>
-
-<file path=customXml/item2.xml><?xml version="1.0" encoding="utf-8"?>
 <ct:contentTypeSchema xmlns:ct="http://schemas.microsoft.com/office/2006/metadata/contentType" xmlns:ma="http://schemas.microsoft.com/office/2006/metadata/properties/metaAttributes" ct:_="" ma:_="" ma:contentTypeName="Document" ma:contentTypeID="0x010100D482CBA738D00D4AAC9330883AE1DA78" ma:contentTypeVersion="33" ma:contentTypeDescription="Create a new document." ma:contentTypeScope="" ma:versionID="8e47dcab4e34a32242880baf61f0a73d">
   <xsd:schema xmlns:xsd="http://www.w3.org/2001/XMLSchema" xmlns:xs="http://www.w3.org/2001/XMLSchema" xmlns:p="http://schemas.microsoft.com/office/2006/metadata/properties" xmlns:ns3="3936cbe9-feea-4685-b03c-7f8d09c550f1" xmlns:ns4="833ce3ab-d172-455c-9989-f10facae9784" targetNamespace="http://schemas.microsoft.com/office/2006/metadata/properties" ma:root="true" ma:fieldsID="174389be43a91ce68753c33b6ac99b4e" ns3:_="" ns4:_="">
     <xsd:import namespace="3936cbe9-feea-4685-b03c-7f8d09c550f1"/>
@@ -12319,15 +13185,58 @@
 </ct:contentTypeSchema>
 </file>
 
-<file path=customXml/item3.xml><?xml version="1.0" encoding="utf-8"?>
-<b:Sources xmlns:b="http://schemas.openxmlformats.org/officeDocument/2006/bibliography" xmlns="http://schemas.openxmlformats.org/officeDocument/2006/bibliography" SelectedStyle="\APA.XSL" StyleName="APA"/>
+<file path=customXml/item2.xml><?xml version="1.0" encoding="utf-8"?>
+<p:properties xmlns:p="http://schemas.microsoft.com/office/2006/metadata/properties" xmlns:xsi="http://www.w3.org/2001/XMLSchema-instance" xmlns:pc="http://schemas.microsoft.com/office/infopath/2007/PartnerControls">
+  <documentManagement>
+    <FolderType xmlns="833ce3ab-d172-455c-9989-f10facae9784" xsi:nil="true"/>
+    <Students xmlns="833ce3ab-d172-455c-9989-f10facae9784">
+      <UserInfo>
+        <DisplayName/>
+        <AccountId xsi:nil="true"/>
+        <AccountType/>
+      </UserInfo>
+    </Students>
+    <TeamsChannelId xmlns="833ce3ab-d172-455c-9989-f10facae9784" xsi:nil="true"/>
+    <Student_Groups xmlns="833ce3ab-d172-455c-9989-f10facae9784">
+      <UserInfo>
+        <DisplayName/>
+        <AccountId xsi:nil="true"/>
+        <AccountType/>
+      </UserInfo>
+    </Student_Groups>
+    <Math_Settings xmlns="833ce3ab-d172-455c-9989-f10facae9784" xsi:nil="true"/>
+    <Is_Collaboration_Space_Locked xmlns="833ce3ab-d172-455c-9989-f10facae9784" xsi:nil="true"/>
+    <AppVersion xmlns="833ce3ab-d172-455c-9989-f10facae9784" xsi:nil="true"/>
+    <Owner xmlns="833ce3ab-d172-455c-9989-f10facae9784">
+      <UserInfo>
+        <DisplayName/>
+        <AccountId xsi:nil="true"/>
+        <AccountType/>
+      </UserInfo>
+    </Owner>
+    <Has_Teacher_Only_SectionGroup xmlns="833ce3ab-d172-455c-9989-f10facae9784" xsi:nil="true"/>
+    <NotebookType xmlns="833ce3ab-d172-455c-9989-f10facae9784" xsi:nil="true"/>
+    <Teachers xmlns="833ce3ab-d172-455c-9989-f10facae9784">
+      <UserInfo>
+        <DisplayName/>
+        <AccountId xsi:nil="true"/>
+        <AccountType/>
+      </UserInfo>
+    </Teachers>
+    <Templates xmlns="833ce3ab-d172-455c-9989-f10facae9784" xsi:nil="true"/>
+    <DefaultSectionNames xmlns="833ce3ab-d172-455c-9989-f10facae9784" xsi:nil="true"/>
+    <CultureName xmlns="833ce3ab-d172-455c-9989-f10facae9784" xsi:nil="true"/>
+    <Distribution_Groups xmlns="833ce3ab-d172-455c-9989-f10facae9784" xsi:nil="true"/>
+    <Self_Registration_Enabled xmlns="833ce3ab-d172-455c-9989-f10facae9784" xsi:nil="true"/>
+    <LMS_Mappings xmlns="833ce3ab-d172-455c-9989-f10facae9784" xsi:nil="true"/>
+    <Invited_Teachers xmlns="833ce3ab-d172-455c-9989-f10facae9784" xsi:nil="true"/>
+    <Invited_Students xmlns="833ce3ab-d172-455c-9989-f10facae9784" xsi:nil="true"/>
+    <IsNotebookLocked xmlns="833ce3ab-d172-455c-9989-f10facae9784" xsi:nil="true"/>
+  </documentManagement>
+</p:properties>
 </file>
 
-<file path=customXml/item4.xml><?xml version="1.0" encoding="utf-8"?>
-<LongProperties xmlns="http://schemas.microsoft.com/office/2006/metadata/longProperties"/>
-</file>
-
-<file path=customXml/item5.xml><?xml version="1.0" encoding="utf-8"?>
+<file path=customXml/item3.xml><?xml version="1.0" encoding="utf-8"?>
 <?mso-contentType ?>
 <FormTemplates xmlns="http://schemas.microsoft.com/sharepoint/v3/contenttype/forms">
   <Display>DocumentLibraryForm</Display>
@@ -12336,17 +13245,15 @@
 </FormTemplates>
 </file>
 
-<file path=customXml/itemProps1.xml><?xml version="1.0" encoding="utf-8"?>
-<ds:datastoreItem xmlns:ds="http://schemas.openxmlformats.org/officeDocument/2006/customXml" ds:itemID="{A16F99D5-FAF9-47B7-BB2E-CAC1EF9F3B71}">
-  <ds:schemaRefs>
-    <ds:schemaRef ds:uri="http://schemas.microsoft.com/office/2006/metadata/properties"/>
-    <ds:schemaRef ds:uri="http://schemas.microsoft.com/office/infopath/2007/PartnerControls"/>
-    <ds:schemaRef ds:uri="833ce3ab-d172-455c-9989-f10facae9784"/>
-  </ds:schemaRefs>
-</ds:datastoreItem>
+<file path=customXml/item4.xml><?xml version="1.0" encoding="utf-8"?>
+<LongProperties xmlns="http://schemas.microsoft.com/office/2006/metadata/longProperties"/>
 </file>
 
-<file path=customXml/itemProps2.xml><?xml version="1.0" encoding="utf-8"?>
+<file path=customXml/item5.xml><?xml version="1.0" encoding="utf-8"?>
+<b:Sources xmlns:b="http://schemas.openxmlformats.org/officeDocument/2006/bibliography" xmlns="http://schemas.openxmlformats.org/officeDocument/2006/bibliography" SelectedStyle="\APA.XSL" StyleName="APA"/>
+</file>
+
+<file path=customXml/itemProps1.xml><?xml version="1.0" encoding="utf-8"?>
 <ds:datastoreItem xmlns:ds="http://schemas.openxmlformats.org/officeDocument/2006/customXml" ds:itemID="{C3B379D3-68ED-4924-9080-2CFFEEB38B90}">
   <ds:schemaRefs>
     <ds:schemaRef ds:uri="http://schemas.microsoft.com/office/2006/metadata/contentType"/>
@@ -12365,10 +13272,20 @@
 </ds:datastoreItem>
 </file>
 
+<file path=customXml/itemProps2.xml><?xml version="1.0" encoding="utf-8"?>
+<ds:datastoreItem xmlns:ds="http://schemas.openxmlformats.org/officeDocument/2006/customXml" ds:itemID="{A16F99D5-FAF9-47B7-BB2E-CAC1EF9F3B71}">
+  <ds:schemaRefs>
+    <ds:schemaRef ds:uri="http://schemas.microsoft.com/office/2006/metadata/properties"/>
+    <ds:schemaRef ds:uri="http://schemas.microsoft.com/office/infopath/2007/PartnerControls"/>
+    <ds:schemaRef ds:uri="833ce3ab-d172-455c-9989-f10facae9784"/>
+  </ds:schemaRefs>
+</ds:datastoreItem>
+</file>
+
 <file path=customXml/itemProps3.xml><?xml version="1.0" encoding="utf-8"?>
-<ds:datastoreItem xmlns:ds="http://schemas.openxmlformats.org/officeDocument/2006/customXml" ds:itemID="{3E4AA18B-56ED-4D7C-8E8B-C59D0F4C5163}">
+<ds:datastoreItem xmlns:ds="http://schemas.openxmlformats.org/officeDocument/2006/customXml" ds:itemID="{96001339-1F25-4BDD-94F9-AA3400008571}">
   <ds:schemaRefs>
-    <ds:schemaRef ds:uri="http://schemas.openxmlformats.org/officeDocument/2006/bibliography"/>
+    <ds:schemaRef ds:uri="http://schemas.microsoft.com/sharepoint/v3/contenttype/forms"/>
   </ds:schemaRefs>
 </ds:datastoreItem>
 </file>
@@ -12382,9 +13299,9 @@
 </file>
 
 <file path=customXml/itemProps5.xml><?xml version="1.0" encoding="utf-8"?>
-<ds:datastoreItem xmlns:ds="http://schemas.openxmlformats.org/officeDocument/2006/customXml" ds:itemID="{96001339-1F25-4BDD-94F9-AA3400008571}">
+<ds:datastoreItem xmlns:ds="http://schemas.openxmlformats.org/officeDocument/2006/customXml" ds:itemID="{3E4AA18B-56ED-4D7C-8E8B-C59D0F4C5163}">
   <ds:schemaRefs>
-    <ds:schemaRef ds:uri="http://schemas.microsoft.com/sharepoint/v3/contenttype/forms"/>
+    <ds:schemaRef ds:uri="http://schemas.openxmlformats.org/officeDocument/2006/bibliography"/>
   </ds:schemaRefs>
 </ds:datastoreItem>
 </file>
</xml_diff>